<commit_message>
all the work I'm gonna put in
</commit_message>
<xml_diff>
--- a/ProjectProgressMaster.docx
+++ b/ProjectProgressMaster.docx
@@ -955,6 +955,9 @@
         <w:spacing w:line="360" w:lineRule="auto"/>
       </w:pPr>
       <w:r>
+        <w:rPr>
+          <w:noProof/>
+        </w:rPr>
         <w:drawing>
           <wp:inline distT="0" distB="0" distL="0" distR="0" wp14:anchorId="4544F377" wp14:editId="6156EF12">
             <wp:extent cx="5943600" cy="2788920"/>
@@ -1020,6 +1023,9 @@
         <w:jc w:val="center"/>
       </w:pPr>
       <w:r>
+        <w:rPr>
+          <w:noProof/>
+        </w:rPr>
         <w:drawing>
           <wp:inline distT="0" distB="0" distL="0" distR="0" wp14:anchorId="5E543928" wp14:editId="065848FA">
             <wp:extent cx="3634740" cy="3555909"/>
@@ -1079,6 +1085,9 @@
         <w:jc w:val="center"/>
       </w:pPr>
       <w:r>
+        <w:rPr>
+          <w:noProof/>
+        </w:rPr>
         <w:drawing>
           <wp:inline distT="0" distB="0" distL="0" distR="0" wp14:anchorId="131BAF66" wp14:editId="3245F7D5">
             <wp:extent cx="3085124" cy="2895600"/>
@@ -1136,6 +1145,9 @@
         <w:jc w:val="center"/>
       </w:pPr>
       <w:r>
+        <w:rPr>
+          <w:noProof/>
+        </w:rPr>
         <w:drawing>
           <wp:inline distT="0" distB="0" distL="0" distR="0" wp14:anchorId="153BF90D" wp14:editId="5382635F">
             <wp:extent cx="4000500" cy="3783806"/>
@@ -1190,6 +1202,82 @@
       <w:pPr>
         <w:pStyle w:val="ListParagraph"/>
         <w:numPr>
+          <w:ilvl w:val="2"/>
+          <w:numId w:val="1"/>
+        </w:numPr>
+        <w:spacing w:line="360" w:lineRule="auto"/>
+      </w:pPr>
+      <w:r>
+        <w:t xml:space="preserve">An example of the content in each page would be </w:t>
+      </w:r>
+      <w:r>
+        <w:t>the below image and a description of how the email can be determined to be false. In this case I would point out the return address at the top of the email and discuss how if it was a real email, the address wouldn’t be a string of random characters.</w:t>
+      </w:r>
+    </w:p>
+    <w:p>
+      <w:pPr>
+        <w:spacing w:line="360" w:lineRule="auto"/>
+        <w:jc w:val="center"/>
+      </w:pPr>
+      <w:r>
+        <w:rPr>
+          <w:noProof/>
+        </w:rPr>
+        <w:lastRenderedPageBreak/>
+        <w:drawing>
+          <wp:inline distT="0" distB="0" distL="0" distR="0" wp14:anchorId="0D118375" wp14:editId="451D6649">
+            <wp:extent cx="4147233" cy="4820717"/>
+            <wp:effectExtent l="0" t="0" r="5715" b="0"/>
+            <wp:docPr id="9" name="Picture 9"/>
+            <wp:cNvGraphicFramePr>
+              <a:graphicFrameLocks xmlns:a="http://schemas.openxmlformats.org/drawingml/2006/main" noChangeAspect="1"/>
+            </wp:cNvGraphicFramePr>
+            <a:graphic xmlns:a="http://schemas.openxmlformats.org/drawingml/2006/main">
+              <a:graphicData uri="http://schemas.openxmlformats.org/drawingml/2006/picture">
+                <pic:pic xmlns:pic="http://schemas.openxmlformats.org/drawingml/2006/picture">
+                  <pic:nvPicPr>
+                    <pic:cNvPr id="0" name="Picture 1"/>
+                    <pic:cNvPicPr>
+                      <a:picLocks noChangeAspect="1" noChangeArrowheads="1"/>
+                    </pic:cNvPicPr>
+                  </pic:nvPicPr>
+                  <pic:blipFill>
+                    <a:blip r:embed="rId16">
+                      <a:extLst>
+                        <a:ext uri="{28A0092B-C50C-407E-A947-70E740481C1C}">
+                          <a14:useLocalDpi xmlns:a14="http://schemas.microsoft.com/office/drawing/2010/main" val="0"/>
+                        </a:ext>
+                      </a:extLst>
+                    </a:blip>
+                    <a:srcRect/>
+                    <a:stretch>
+                      <a:fillRect/>
+                    </a:stretch>
+                  </pic:blipFill>
+                  <pic:spPr bwMode="auto">
+                    <a:xfrm>
+                      <a:off x="0" y="0"/>
+                      <a:ext cx="4155541" cy="4830374"/>
+                    </a:xfrm>
+                    <a:prstGeom prst="rect">
+                      <a:avLst/>
+                    </a:prstGeom>
+                    <a:noFill/>
+                    <a:ln>
+                      <a:noFill/>
+                    </a:ln>
+                  </pic:spPr>
+                </pic:pic>
+              </a:graphicData>
+            </a:graphic>
+          </wp:inline>
+        </w:drawing>
+      </w:r>
+    </w:p>
+    <w:p>
+      <w:pPr>
+        <w:pStyle w:val="ListParagraph"/>
+        <w:numPr>
           <w:ilvl w:val="0"/>
           <w:numId w:val="1"/>
         </w:numPr>
@@ -1209,6 +1297,23 @@
       </w:r>
       <w:r>
         <w:t>without needing to copy and paste the same HTML elements over and over again.</w:t>
+      </w:r>
+    </w:p>
+    <w:p>
+      <w:pPr>
+        <w:spacing w:line="360" w:lineRule="auto"/>
+        <w:ind w:left="720"/>
+      </w:pPr>
+      <w:r>
+        <w:t xml:space="preserve">In order to view the website on your localhost, npm must be installed on your machine and from the directory with the README.md, run “npm run serve” and the site will be locally hosted on localhost:8080. There may be dependencies that need to be installed in order for the </w:t>
+      </w:r>
+      <w:r>
+        <w:t>site to load correctly.</w:t>
+      </w:r>
+      <w:bookmarkStart w:id="0" w:name="_GoBack"/>
+      <w:bookmarkEnd w:id="0"/>
+      <w:r>
+        <w:br/>
       </w:r>
       <w:r>
         <w:br w:type="page"/>
@@ -1273,11 +1378,9 @@
       <w:r>
         <w:t>is as senior-friendly as possible. Along with this, I would incorporate more testing throughout the design process to make sure that my desired userbase likes the design along with the implementation.</w:t>
       </w:r>
-      <w:bookmarkStart w:id="0" w:name="_GoBack"/>
-      <w:bookmarkEnd w:id="0"/>
     </w:p>
     <w:sectPr>
-      <w:headerReference w:type="default" r:id="rId16"/>
+      <w:headerReference w:type="default" r:id="rId17"/>
       <w:pgSz w:w="12240" w:h="15840"/>
       <w:pgMar w:top="1440" w:right="1440" w:bottom="1440" w:left="1440" w:header="720" w:footer="720" w:gutter="0"/>
       <w:cols w:space="720"/>

</xml_diff>